<commit_message>
resum ok, other forget
</commit_message>
<xml_diff>
--- a/应聘软件工程师-王玉龙-简历.docx
+++ b/应聘软件工程师-王玉龙-简历.docx
@@ -1506,7 +1506,7 @@
         <w:pStyle w:val="a7"/>
         <w:jc w:val="left"/>
         <w:rPr>
-          <w:rFonts w:ascii="Microsoft YaHei UI" w:eastAsia="Microsoft YaHei UI" w:hAnsi="Microsoft YaHei UI" w:hint="eastAsia"/>
+          <w:rFonts w:ascii="Microsoft YaHei UI" w:eastAsia="Microsoft YaHei UI" w:hAnsi="Microsoft YaHei UI"/>
         </w:rPr>
       </w:pPr>
     </w:p>
@@ -1772,15 +1772,7 @@
         <w:rPr>
           <w:rFonts w:ascii="Microsoft YaHei UI" w:eastAsia="Microsoft YaHei UI" w:hAnsi="Microsoft YaHei UI" w:hint="eastAsia"/>
         </w:rPr>
-        <w:t>会宣传部</w:t>
-      </w:r>
-      <w:bookmarkStart w:id="0" w:name="_GoBack"/>
-      <w:bookmarkEnd w:id="0"/>
-      <w:r>
-        <w:rPr>
-          <w:rFonts w:ascii="Microsoft YaHei UI" w:eastAsia="Microsoft YaHei UI" w:hAnsi="Microsoft YaHei UI" w:hint="eastAsia"/>
-        </w:rPr>
-        <w:t>干事，多次参与海报制作并受到副部长表扬，出色完成任务</w:t>
+        <w:t>会宣传部干事，多次参与海报制作并受到副部长表扬，出色完成任务</w:t>
       </w:r>
     </w:p>
     <w:p>
@@ -3608,8 +3600,98 @@
         <w:jc w:val="left"/>
         <w:rPr>
           <w:rFonts w:ascii="Microsoft YaHei UI" w:eastAsia="Microsoft YaHei UI" w:hAnsi="Microsoft YaHei UI"/>
+          <w:b/>
+          <w:sz w:val="24"/>
+          <w:szCs w:val="24"/>
         </w:rPr>
       </w:pPr>
+      <w:r>
+        <w:rPr>
+          <w:rFonts w:ascii="Microsoft YaHei UI" w:eastAsia="Microsoft YaHei UI" w:hAnsi="Microsoft YaHei UI" w:hint="eastAsia"/>
+          <w:b/>
+          <w:sz w:val="24"/>
+          <w:szCs w:val="24"/>
+        </w:rPr>
+        <w:t>4</w:t>
+      </w:r>
+      <w:r>
+        <w:rPr>
+          <w:rFonts w:ascii="Microsoft YaHei UI" w:eastAsia="Microsoft YaHei UI" w:hAnsi="Microsoft YaHei UI"/>
+          <w:b/>
+          <w:sz w:val="24"/>
+          <w:szCs w:val="24"/>
+        </w:rPr>
+        <w:t xml:space="preserve">. </w:t>
+      </w:r>
+      <w:r>
+        <w:rPr>
+          <w:rFonts w:ascii="Microsoft YaHei UI" w:eastAsia="Microsoft YaHei UI" w:hAnsi="Microsoft YaHei UI" w:hint="eastAsia"/>
+          <w:b/>
+          <w:sz w:val="24"/>
+          <w:szCs w:val="24"/>
+        </w:rPr>
+        <w:t>艺术设计</w:t>
+      </w:r>
+      <w:r>
+        <w:rPr>
+          <w:rFonts w:ascii="Microsoft YaHei UI" w:eastAsia="Microsoft YaHei UI" w:hAnsi="Microsoft YaHei UI" w:hint="eastAsia"/>
+          <w:b/>
+          <w:sz w:val="24"/>
+          <w:szCs w:val="24"/>
+        </w:rPr>
+        <w:t>：</w:t>
+      </w:r>
+    </w:p>
+    <w:p>
+      <w:pPr>
+        <w:pStyle w:val="a7"/>
+        <w:jc w:val="left"/>
+        <w:rPr>
+          <w:rFonts w:ascii="微软雅黑" w:eastAsia="微软雅黑" w:hAnsi="微软雅黑" w:hint="eastAsia"/>
+        </w:rPr>
+      </w:pPr>
+      <w:r>
+        <w:rPr>
+          <w:rFonts w:ascii="微软雅黑" w:eastAsia="微软雅黑" w:hAnsi="微软雅黑" w:hint="eastAsia"/>
+        </w:rPr>
+        <w:t>具备</w:t>
+      </w:r>
+      <w:r>
+        <w:rPr>
+          <w:rFonts w:ascii="微软雅黑" w:eastAsia="微软雅黑" w:hAnsi="微软雅黑" w:hint="eastAsia"/>
+        </w:rPr>
+        <w:t>绘画基础，能够简单临摹、写生和素描，使用Flash、</w:t>
+      </w:r>
+      <w:proofErr w:type="spellStart"/>
+      <w:r>
+        <w:rPr>
+          <w:rFonts w:ascii="微软雅黑" w:eastAsia="微软雅黑" w:hAnsi="微软雅黑" w:hint="eastAsia"/>
+        </w:rPr>
+        <w:t>PhotoShop</w:t>
+      </w:r>
+      <w:proofErr w:type="spellEnd"/>
+      <w:r>
+        <w:rPr>
+          <w:rFonts w:ascii="微软雅黑" w:eastAsia="微软雅黑" w:hAnsi="微软雅黑" w:hint="eastAsia"/>
+        </w:rPr>
+        <w:t>、CorelDraw、</w:t>
+      </w:r>
+      <w:proofErr w:type="spellStart"/>
+      <w:r>
+        <w:rPr>
+          <w:rFonts w:ascii="微软雅黑" w:eastAsia="微软雅黑" w:hAnsi="微软雅黑" w:hint="eastAsia"/>
+        </w:rPr>
+        <w:t>GoldWave</w:t>
+      </w:r>
+      <w:proofErr w:type="spellEnd"/>
+      <w:r>
+        <w:rPr>
+          <w:rFonts w:ascii="微软雅黑" w:eastAsia="微软雅黑" w:hAnsi="微软雅黑" w:hint="eastAsia"/>
+        </w:rPr>
+        <w:t>等软件，热爱自由创作。</w:t>
+      </w:r>
+      <w:bookmarkStart w:id="0" w:name="_GoBack"/>
+      <w:bookmarkEnd w:id="0"/>
     </w:p>
     <w:sectPr>
       <w:headerReference w:type="default" r:id="rId12"/>
@@ -6019,7 +6101,7 @@
             </wp:anchor>
           </w:drawing>
         </mc:Choice>
-        <mc:Fallback xmlns:w16se="http://schemas.microsoft.com/office/word/2015/wordml/symex" xmlns:cx="http://schemas.microsoft.com/office/drawing/2014/chartex">
+        <mc:Fallback xmlns:cx="http://schemas.microsoft.com/office/drawing/2014/chartex" xmlns:w16se="http://schemas.microsoft.com/office/word/2015/wordml/symex">
           <w:pict>
             <v:group w14:anchorId="00220668" id="组 4" o:spid="_x0000_s1026" alt="页脚的图形设计为向各个角度伸展的灰色矩形" style="position:absolute;left:0;text-align:left;margin-left:0;margin-top:0;width:536.4pt;height:34.55pt;z-index:251667456;mso-width-percent:877;mso-height-percent:45;mso-top-percent:905;mso-position-horizontal:center;mso-position-horizontal-relative:margin;mso-position-vertical-relative:page;mso-width-percent:877;mso-height-percent:45;mso-top-percent:905" coordsize="4354,275" o:gfxdata="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">
               <o:lock v:ext="edit" aspectratio="t"/>
@@ -6100,7 +6182,7 @@
             <w:noProof/>
             <w:lang w:val="zh-CN" w:bidi="zh-CN"/>
           </w:rPr>
-          <w:t>3</w:t>
+          <w:t>2</w:t>
         </w:r>
         <w:r>
           <w:rPr>
@@ -8483,7 +8565,7 @@
             </wp:anchor>
           </w:drawing>
         </mc:Choice>
-        <mc:Fallback xmlns:w16se="http://schemas.microsoft.com/office/word/2015/wordml/symex" xmlns:cx="http://schemas.microsoft.com/office/drawing/2014/chartex">
+        <mc:Fallback xmlns:cx="http://schemas.microsoft.com/office/drawing/2014/chartex" xmlns:w16se="http://schemas.microsoft.com/office/word/2015/wordml/symex">
           <w:pict>
             <v:group w14:anchorId="13638763" id="组 4" o:spid="_x0000_s1026" alt="页脚的图形设计为向各个角度伸展的灰色矩形" style="position:absolute;left:0;text-align:left;margin-left:0;margin-top:0;width:536.4pt;height:34.55pt;z-index:251660288;mso-width-percent:877;mso-height-percent:45;mso-top-percent:905;mso-position-horizontal:center;mso-position-horizontal-relative:page;mso-position-vertical-relative:page;mso-width-percent:877;mso-height-percent:45;mso-top-percent:905" coordsize="4354,275" o:gfxdata="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">
               <o:lock v:ext="edit" aspectratio="t"/>
@@ -10801,7 +10883,7 @@
             </wp:anchor>
           </w:drawing>
         </mc:Choice>
-        <mc:Fallback xmlns:w16se="http://schemas.microsoft.com/office/word/2015/wordml/symex" xmlns:cx="http://schemas.microsoft.com/office/drawing/2014/chartex">
+        <mc:Fallback xmlns:cx="http://schemas.microsoft.com/office/drawing/2014/chartex" xmlns:w16se="http://schemas.microsoft.com/office/word/2015/wordml/symex">
           <w:pict>
             <v:group w14:anchorId="31BE2185" id="组 17" o:spid="_x0000_s1026" alt="页眉的图形设计为向各个角度伸展的灰色矩形" style="position:absolute;left:0;text-align:left;margin-left:0;margin-top:0;width:536.4pt;height:34.55pt;z-index:251665408;mso-width-percent:877;mso-height-percent:45;mso-top-percent:43;mso-position-horizontal:center;mso-position-horizontal-relative:page;mso-position-vertical-relative:page;mso-width-percent:877;mso-height-percent:45;mso-top-percent:43" coordsize="4329,275" o:gfxdata="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">
               <o:lock v:ext="edit" aspectratio="t"/>
@@ -13099,7 +13181,7 @@
             </wp:anchor>
           </w:drawing>
         </mc:Choice>
-        <mc:Fallback xmlns:w16se="http://schemas.microsoft.com/office/word/2015/wordml/symex" xmlns:cx="http://schemas.microsoft.com/office/drawing/2014/chartex">
+        <mc:Fallback xmlns:cx="http://schemas.microsoft.com/office/drawing/2014/chartex" xmlns:w16se="http://schemas.microsoft.com/office/word/2015/wordml/symex">
           <w:pict>
             <v:group w14:anchorId="3BB6E72D" id="组 17" o:spid="_x0000_s1026" alt="页眉的图形设计为向各个角度伸展的灰色矩形" style="position:absolute;left:0;text-align:left;margin-left:0;margin-top:0;width:536.4pt;height:34.55pt;z-index:251663360;mso-width-percent:877;mso-height-percent:45;mso-top-percent:43;mso-position-horizontal:center;mso-position-horizontal-relative:page;mso-position-vertical-relative:page;mso-width-percent:877;mso-height-percent:45;mso-top-percent:43" coordsize="4329,275" o:gfxdata="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">
               <o:lock v:ext="edit" aspectratio="t"/>
@@ -14114,6 +14196,7 @@
     <w:rsidRoot w:val="001E5DA1"/>
     <w:rsid w:val="00030A12"/>
     <w:rsid w:val="000A5AA9"/>
+    <w:rsid w:val="001D1F66"/>
     <w:rsid w:val="001E5DA1"/>
     <w:rsid w:val="003B2FF9"/>
     <w:rsid w:val="00542E2B"/>
@@ -15018,7 +15101,7 @@
 </file>
 
 <file path=customXml/itemProps1.xml><?xml version="1.0" encoding="utf-8"?>
-<ds:datastoreItem xmlns:ds="http://schemas.openxmlformats.org/officeDocument/2006/customXml" ds:itemID="{F13DC008-320C-42D0-85FD-982108503359}">
+<ds:datastoreItem xmlns:ds="http://schemas.openxmlformats.org/officeDocument/2006/customXml" ds:itemID="{02E7C3EE-E32A-4F5A-B0BA-9381887A9B4A}">
   <ds:schemaRefs>
     <ds:schemaRef ds:uri="http://schemas.openxmlformats.org/officeDocument/2006/bibliography"/>
   </ds:schemaRefs>

</xml_diff>